<commit_message>
Up lai bao cao (chua hoan thien)
</commit_message>
<xml_diff>
--- a/thesis/doc/cn_da22ttd_lathuankhang_110122090_baocao.docx
+++ b/thesis/doc/cn_da22ttd_lathuankhang_110122090_baocao.docx
@@ -97,7 +97,7 @@
           <w:bdr w:val="none" w:sz="0" w:space="0" w:color="auto" w:frame="1"/>
         </w:rPr>
         <w:drawing>
-          <wp:inline distT="0" distB="0" distL="0" distR="0" wp14:anchorId="1D64B507" wp14:editId="6CCDFF5A">
+          <wp:inline distT="0" distB="0" distL="0" distR="0" wp14:anchorId="1D64B507" wp14:editId="7F5BD250">
             <wp:extent cx="914400" cy="895350"/>
             <wp:effectExtent l="0" t="0" r="0" b="0"/>
             <wp:docPr id="1" name="Picture 1" descr="https://lh7-rt.googleusercontent.com/docsz/AD_4nXekLn_Q-BWGxdj1wjSKR4jxMHw0pRS00rnnSrSCdTu3x99sW7sEiqHJGLHQUOhN82V1sVde8EM_LZmDCCpjXW423gxfGSiCFeta1PMpyHIuq0sGLUF4Fwr06qYC-eXP_Ub6Al7HpY9hpfxdrYosNGA?key=3A8_setGpQELsxDKL9OGtdLC"/>
@@ -728,7 +728,7 @@
           <w:bdr w:val="none" w:sz="0" w:space="0" w:color="auto" w:frame="1"/>
         </w:rPr>
         <w:drawing>
-          <wp:inline distT="0" distB="0" distL="0" distR="0" wp14:anchorId="4D664FF2" wp14:editId="6381274F">
+          <wp:inline distT="0" distB="0" distL="0" distR="0" wp14:anchorId="4D664FF2" wp14:editId="0F1DA551">
             <wp:extent cx="914400" cy="895350"/>
             <wp:effectExtent l="0" t="0" r="0" b="0"/>
             <wp:docPr id="149159139" name="Picture 149159139" descr="https://lh7-rt.googleusercontent.com/docsz/AD_4nXekLn_Q-BWGxdj1wjSKR4jxMHw0pRS00rnnSrSCdTu3x99sW7sEiqHJGLHQUOhN82V1sVde8EM_LZmDCCpjXW423gxfGSiCFeta1PMpyHIuq0sGLUF4Fwr06qYC-eXP_Ub6Al7HpY9hpfxdrYosNGA?key=3A8_setGpQELsxDKL9OGtdLC"/>
@@ -992,7 +992,28 @@
                 <w:rFonts w:ascii="Times New Roman" w:hAnsi="Times New Roman" w:cs="Times New Roman"/>
                 <w:lang w:val="vi-VN"/>
               </w:rPr>
-              <w:t>ThS. Nguyễn Ngọc Đan Thanh</w:t>
+              <w:t>T</w:t>
+            </w:r>
+            <w:r>
+              <w:rPr>
+                <w:rFonts w:ascii="Times New Roman" w:hAnsi="Times New Roman" w:cs="Times New Roman"/>
+                <w:lang w:val="vi-VN"/>
+              </w:rPr>
+              <w:t>S.</w:t>
+            </w:r>
+            <w:r>
+              <w:rPr>
+                <w:rFonts w:ascii="Times New Roman" w:hAnsi="Times New Roman" w:cs="Times New Roman"/>
+                <w:lang w:val="vi-VN"/>
+              </w:rPr>
+              <w:t xml:space="preserve"> Đoàn</w:t>
+            </w:r>
+            <w:r>
+              <w:rPr>
+                <w:rFonts w:ascii="Times New Roman" w:hAnsi="Times New Roman" w:cs="Times New Roman"/>
+                <w:lang w:val="vi-VN"/>
+              </w:rPr>
+              <w:t xml:space="preserve"> Phước Miền</w:t>
             </w:r>
           </w:p>
         </w:tc>
@@ -2496,19 +2517,31 @@
         <w:rPr>
           <w:lang w:val="vi-VN"/>
         </w:rPr>
+        <w:t xml:space="preserve">cảm ơn </w:t>
+      </w:r>
+      <w:r>
+        <w:rPr>
+          <w:lang w:val="vi-VN"/>
+        </w:rPr>
         <w:t xml:space="preserve">thầy Đoàn Phước Miền </w:t>
       </w:r>
       <w:r>
         <w:rPr>
           <w:lang w:val="vi-VN"/>
         </w:rPr>
-        <w:t xml:space="preserve">và trường Đại học Trà Vinh đã giúp đỡ </w:t>
-      </w:r>
-      <w:r>
-        <w:rPr>
-          <w:lang w:val="vi-VN"/>
-        </w:rPr>
-        <w:t>, do đây là dự án đầu tiên cũng như hạn chế về mặt kiến thức</w:t>
+        <w:t xml:space="preserve">và trường Đại học Trà Vinh đã giúp </w:t>
+      </w:r>
+      <w:r>
+        <w:rPr>
+          <w:lang w:val="vi-VN"/>
+        </w:rPr>
+        <w:t>đỡ,</w:t>
+      </w:r>
+      <w:r>
+        <w:rPr>
+          <w:lang w:val="vi-VN"/>
+        </w:rPr>
+        <w:t xml:space="preserve"> do đây là dự án đầu tiên cũng như hạn chế về mặt kiến thức</w:t>
       </w:r>
       <w:r>
         <w:rPr>
@@ -5804,23 +5837,7 @@
             <w:noProof/>
             <w:lang w:val="vi-VN"/>
           </w:rPr>
-          <w:t xml:space="preserve"> đồ</w:t>
-        </w:r>
-        <w:r>
-          <w:rPr>
-            <w:rStyle w:val="Hyperlink"/>
-            <w:noProof/>
-            <w:lang w:val="vi-VN"/>
-          </w:rPr>
-          <w:t xml:space="preserve"> </w:t>
-        </w:r>
-        <w:r>
-          <w:rPr>
-            <w:rStyle w:val="Hyperlink"/>
-            <w:noProof/>
-            <w:lang w:val="vi-VN"/>
-          </w:rPr>
-          <w:t>phân cấp chức năng</w:t>
+          <w:t xml:space="preserve"> đồ phân cấp chức năng</w:t>
         </w:r>
         <w:r>
           <w:rPr>
@@ -9102,25 +9119,7 @@
             <w:noProof/>
             <w:lang w:val="vi-VN"/>
           </w:rPr>
-          <w:t xml:space="preserve"> hì</w:t>
-        </w:r>
-        <w:r>
-          <w:rPr>
-            <w:rStyle w:val="Hyperlink"/>
-            <w:rFonts w:ascii="Times New Roman" w:hAnsi="Times New Roman" w:cs="Times New Roman"/>
-            <w:noProof/>
-            <w:lang w:val="vi-VN"/>
-          </w:rPr>
-          <w:t>n</w:t>
-        </w:r>
-        <w:r>
-          <w:rPr>
-            <w:rStyle w:val="Hyperlink"/>
-            <w:rFonts w:ascii="Times New Roman" w:hAnsi="Times New Roman" w:cs="Times New Roman"/>
-            <w:noProof/>
-            <w:lang w:val="vi-VN"/>
-          </w:rPr>
-          <w:t>h ERD</w:t>
+          <w:t xml:space="preserve"> hình ERD</w:t>
         </w:r>
         <w:r>
           <w:rPr>
@@ -11937,23 +11936,7 @@
             <w:noProof/>
             <w:lang w:val="vi-VN"/>
           </w:rPr>
-          <w:t>Bảng 1 Danh sách các thực t</w:t>
-        </w:r>
-        <w:r>
-          <w:rPr>
-            <w:rStyle w:val="Hyperlink"/>
-            <w:noProof/>
-            <w:lang w:val="vi-VN"/>
-          </w:rPr>
-          <w:t>h</w:t>
-        </w:r>
-        <w:r>
-          <w:rPr>
-            <w:rStyle w:val="Hyperlink"/>
-            <w:noProof/>
-            <w:lang w:val="vi-VN"/>
-          </w:rPr>
-          <w:t>ể của mô hình ERD</w:t>
+          <w:t>Bảng 1 Danh sách các thực thể của mô hình ERD</w:t>
         </w:r>
         <w:r>
           <w:rPr>
@@ -13740,7 +13723,7 @@
           <w:noProof/>
         </w:rPr>
         <w:drawing>
-          <wp:inline distT="0" distB="0" distL="0" distR="0" wp14:anchorId="17A4E764" wp14:editId="5DD22FD0">
+          <wp:inline distT="0" distB="0" distL="0" distR="0" wp14:anchorId="17A4E764" wp14:editId="34B49750">
             <wp:extent cx="3293434" cy="2160000"/>
             <wp:effectExtent l="0" t="0" r="2540" b="0"/>
             <wp:docPr id="2111210508" name="Picture 1"/>
@@ -14732,7 +14715,7 @@
           <w:noProof/>
         </w:rPr>
         <w:drawing>
-          <wp:inline distT="0" distB="0" distL="0" distR="0" wp14:anchorId="337DCD8A" wp14:editId="5B621BD2">
+          <wp:inline distT="0" distB="0" distL="0" distR="0" wp14:anchorId="337DCD8A" wp14:editId="03C842BA">
             <wp:extent cx="2856461" cy="1844040"/>
             <wp:effectExtent l="0" t="0" r="1270" b="3810"/>
             <wp:docPr id="1803467596" name="Picture 3"/>
@@ -19466,11 +19449,15 @@
         <w:pStyle w:val="Caption"/>
         <w:keepNext/>
         <w:rPr>
+          <w:rFonts w:hint="eastAsia"/>
           <w:lang w:val="vi-VN"/>
         </w:rPr>
       </w:pPr>
       <w:bookmarkStart w:id="46" w:name="_Toc214558729"/>
       <w:r>
+        <w:rPr>
+          <w:lang w:val="vi-VN"/>
+        </w:rPr>
         <w:t xml:space="preserve">Bảng </w:t>
       </w:r>
       <w:r>
@@ -19482,15 +19469,20 @@
       <w:r>
         <w:rPr>
           <w:rFonts w:hint="eastAsia"/>
+          <w:lang w:val="vi-VN"/>
         </w:rPr>
         <w:instrText xml:space="preserve"> </w:instrText>
       </w:r>
       <w:r>
+        <w:rPr>
+          <w:lang w:val="vi-VN"/>
+        </w:rPr>
         <w:instrText>SEQ Bảng \* ARABIC</w:instrText>
       </w:r>
       <w:r>
         <w:rPr>
           <w:rFonts w:hint="eastAsia"/>
+          <w:lang w:val="vi-VN"/>
         </w:rPr>
         <w:instrText xml:space="preserve"> </w:instrText>
       </w:r>
@@ -19504,6 +19496,7 @@
         <w:rPr>
           <w:rFonts w:hint="eastAsia"/>
           <w:noProof/>
+          <w:lang w:val="vi-VN"/>
         </w:rPr>
         <w:t>2</w:t>
       </w:r>
@@ -19769,12 +19762,14 @@
             <w:pPr>
               <w:rPr>
                 <w:rStyle w:val="ng-star-inserted"/>
+                <w:rFonts w:hint="eastAsia"/>
                 <w:lang w:val="vi-VN"/>
               </w:rPr>
             </w:pPr>
             <w:r>
               <w:rPr>
                 <w:rStyle w:val="ng-star-inserted"/>
+                <w:lang w:val="vi-VN"/>
               </w:rPr>
               <w:t>PK</w:t>
             </w:r>
@@ -19790,6 +19785,7 @@
             <w:pPr>
               <w:rPr>
                 <w:rStyle w:val="ng-star-inserted"/>
+                <w:rFonts w:hint="eastAsia"/>
                 <w:lang w:val="vi-VN"/>
               </w:rPr>
             </w:pPr>
@@ -25218,6 +25214,7 @@
             <w:pPr>
               <w:rPr>
                 <w:rStyle w:val="ng-star-inserted"/>
+                <w:rFonts w:hint="eastAsia"/>
                 <w:lang w:val="vi-VN"/>
               </w:rPr>
             </w:pPr>
@@ -30893,7 +30890,6 @@
       <w:pPr>
         <w:pStyle w:val="Heading4"/>
         <w:rPr>
-          <w:rFonts w:hint="eastAsia"/>
           <w:lang w:val="vi-VN"/>
         </w:rPr>
       </w:pPr>
@@ -31399,7 +31395,6 @@
       <w:pPr>
         <w:pStyle w:val="Heading2"/>
         <w:rPr>
-          <w:rFonts w:hint="eastAsia"/>
           <w:lang w:val="vi-VN"/>
         </w:rPr>
       </w:pPr>
@@ -44255,6 +44250,7 @@
   <w:style w:type="character" w:default="1" w:styleId="DefaultParagraphFont">
     <w:name w:val="Default Paragraph Font"/>
     <w:uiPriority w:val="1"/>
+    <w:semiHidden/>
     <w:unhideWhenUsed/>
   </w:style>
   <w:style w:type="table" w:default="1" w:styleId="TableNormal">

</xml_diff>